<commit_message>
Final Version in WORD
</commit_message>
<xml_diff>
--- a/Project 1 Collaboration Worksheet.docx
+++ b/Project 1 Collaboration Worksheet.docx
@@ -35,179 +35,6 @@
     </w:p>
     <w:p>
       <w:pPr>
-        <w:rPr>
-          <w:rFonts w:ascii="Times New Roman" w:eastAsia="Times New Roman" w:hAnsi="Times New Roman" w:cs="Times New Roman"/>
-          <w:color w:val="C00000"/>
-        </w:rPr>
-      </w:pPr>
-      <w:r>
-        <w:rPr>
-          <w:rFonts w:ascii="Times New Roman" w:eastAsia="Times New Roman" w:hAnsi="Times New Roman" w:cs="Times New Roman"/>
-          <w:color w:val="C00000"/>
-        </w:rPr>
-        <w:t xml:space="preserve">{I will delete </w:t>
-      </w:r>
-      <w:r>
-        <w:rPr>
-          <w:rFonts w:ascii="Times New Roman" w:eastAsia="Times New Roman" w:hAnsi="Times New Roman" w:cs="Times New Roman"/>
-          <w:color w:val="C00000"/>
-        </w:rPr>
-        <w:t>the below</w:t>
-      </w:r>
-      <w:r>
-        <w:rPr>
-          <w:rFonts w:ascii="Times New Roman" w:eastAsia="Times New Roman" w:hAnsi="Times New Roman" w:cs="Times New Roman"/>
-          <w:color w:val="C00000"/>
-        </w:rPr>
-        <w:t xml:space="preserve"> header</w:t>
-      </w:r>
-      <w:r>
-        <w:rPr>
-          <w:rFonts w:ascii="Times New Roman" w:eastAsia="Times New Roman" w:hAnsi="Times New Roman" w:cs="Times New Roman"/>
-          <w:color w:val="C00000"/>
-        </w:rPr>
-        <w:t xml:space="preserve"> paragraph</w:t>
-      </w:r>
-      <w:r>
-        <w:rPr>
-          <w:rFonts w:ascii="Times New Roman" w:eastAsia="Times New Roman" w:hAnsi="Times New Roman" w:cs="Times New Roman"/>
-          <w:color w:val="C00000"/>
-        </w:rPr>
-        <w:t xml:space="preserve"> </w:t>
-      </w:r>
-      <w:r>
-        <w:rPr>
-          <w:rFonts w:ascii="Times New Roman" w:eastAsia="Times New Roman" w:hAnsi="Times New Roman" w:cs="Times New Roman"/>
-          <w:color w:val="C00000"/>
-        </w:rPr>
-        <w:t xml:space="preserve">with instructions </w:t>
-      </w:r>
-      <w:r>
-        <w:rPr>
-          <w:rFonts w:ascii="Times New Roman" w:eastAsia="Times New Roman" w:hAnsi="Times New Roman" w:cs="Times New Roman"/>
-          <w:color w:val="C00000"/>
-        </w:rPr>
-        <w:t xml:space="preserve">and save final version to PDF before </w:t>
-      </w:r>
-      <w:proofErr w:type="gramStart"/>
-      <w:r>
-        <w:rPr>
-          <w:rFonts w:ascii="Times New Roman" w:eastAsia="Times New Roman" w:hAnsi="Times New Roman" w:cs="Times New Roman"/>
-          <w:color w:val="C00000"/>
-        </w:rPr>
-        <w:t>submit</w:t>
-      </w:r>
-      <w:proofErr w:type="gramEnd"/>
-      <w:r>
-        <w:rPr>
-          <w:rFonts w:ascii="Times New Roman" w:eastAsia="Times New Roman" w:hAnsi="Times New Roman" w:cs="Times New Roman"/>
-          <w:color w:val="C00000"/>
-        </w:rPr>
-        <w:t xml:space="preserve">. Plan to submit </w:t>
-      </w:r>
-      <w:r>
-        <w:rPr>
-          <w:rFonts w:ascii="Times New Roman" w:eastAsia="Times New Roman" w:hAnsi="Times New Roman" w:cs="Times New Roman"/>
-          <w:color w:val="C00000"/>
-        </w:rPr>
-        <w:t>PDF at</w:t>
-      </w:r>
-      <w:r>
-        <w:rPr>
-          <w:rFonts w:ascii="Times New Roman" w:eastAsia="Times New Roman" w:hAnsi="Times New Roman" w:cs="Times New Roman"/>
-          <w:color w:val="C00000"/>
-        </w:rPr>
-        <w:t xml:space="preserve"> ET on Tuesday 1/6</w:t>
-      </w:r>
-      <w:r>
-        <w:rPr>
-          <w:rFonts w:ascii="Times New Roman" w:eastAsia="Times New Roman" w:hAnsi="Times New Roman" w:cs="Times New Roman"/>
-          <w:color w:val="C00000"/>
-        </w:rPr>
-        <w:t>. -- AB</w:t>
-      </w:r>
-      <w:r>
-        <w:rPr>
-          <w:rFonts w:ascii="Times New Roman" w:eastAsia="Times New Roman" w:hAnsi="Times New Roman" w:cs="Times New Roman"/>
-          <w:color w:val="C00000"/>
-        </w:rPr>
-        <w:t xml:space="preserve">} </w:t>
-      </w:r>
-    </w:p>
-    <w:p>
-      <w:pPr>
-        <w:rPr>
-          <w:rFonts w:ascii="Times New Roman" w:eastAsia="Times New Roman" w:hAnsi="Times New Roman" w:cs="Times New Roman"/>
-        </w:rPr>
-      </w:pPr>
-    </w:p>
-    <w:p>
-      <w:pPr>
-        <w:rPr>
-          <w:rFonts w:ascii="Times New Roman" w:eastAsia="Times New Roman" w:hAnsi="Times New Roman" w:cs="Times New Roman"/>
-        </w:rPr>
-      </w:pPr>
-      <w:r>
-        <w:rPr>
-          <w:rFonts w:ascii="Arial" w:eastAsia="Times New Roman" w:hAnsi="Arial" w:cs="Arial"/>
-          <w:color w:val="000000"/>
-          <w:sz w:val="22"/>
-          <w:szCs w:val="22"/>
-        </w:rPr>
-        <w:t xml:space="preserve">Copy to your own Google Drive or into a Word doc. When your group is done, fill out </w:t>
-      </w:r>
-      <w:hyperlink r:id="rId7" w:history="1">
-        <w:r>
-          <w:rPr>
-            <w:rFonts w:ascii="Arial" w:eastAsia="Times New Roman" w:hAnsi="Arial" w:cs="Arial"/>
-            <w:color w:val="1155CC"/>
-            <w:sz w:val="22"/>
-            <w:szCs w:val="22"/>
-            <w:u w:val="single"/>
-          </w:rPr>
-          <w:t>this</w:t>
-        </w:r>
-        <w:r>
-          <w:rPr>
-            <w:rFonts w:ascii="Arial" w:eastAsia="Times New Roman" w:hAnsi="Arial" w:cs="Arial"/>
-            <w:color w:val="1155CC"/>
-            <w:sz w:val="22"/>
-            <w:szCs w:val="22"/>
-            <w:u w:val="single"/>
-          </w:rPr>
-          <w:t xml:space="preserve"> </w:t>
-        </w:r>
-        <w:r>
-          <w:rPr>
-            <w:rFonts w:ascii="Arial" w:eastAsia="Times New Roman" w:hAnsi="Arial" w:cs="Arial"/>
-            <w:color w:val="1155CC"/>
-            <w:sz w:val="22"/>
-            <w:szCs w:val="22"/>
-            <w:u w:val="single"/>
-          </w:rPr>
-          <w:t>form</w:t>
-        </w:r>
-      </w:hyperlink>
-      <w:r>
-        <w:rPr>
-          <w:rFonts w:ascii="Arial" w:eastAsia="Times New Roman" w:hAnsi="Arial" w:cs="Arial"/>
-          <w:color w:val="000000"/>
-          <w:sz w:val="22"/>
-          <w:szCs w:val="22"/>
-        </w:rPr>
-        <w:t xml:space="preserve"> to submit as a Google Drive link or PDF. Only one person per group has to submit this, but please list all of your group members. Due before your pair on Tuesday, Jan 5.</w:t>
-      </w:r>
-    </w:p>
-    <w:p>
-      <w:pPr>
-        <w:spacing w:after="240"/>
-        <w:rPr>
-          <w:rFonts w:ascii="Times New Roman" w:eastAsia="Times New Roman" w:hAnsi="Times New Roman" w:cs="Times New Roman"/>
-        </w:rPr>
-      </w:pPr>
-    </w:p>
-    <w:p>
-      <w:pPr>
         <w:spacing w:before="360" w:after="120"/>
         <w:outlineLvl w:val="1"/>
         <w:rPr>
@@ -225,7 +52,16 @@
           <w:sz w:val="32"/>
           <w:szCs w:val="32"/>
         </w:rPr>
-        <w:t>Group Members</w:t>
+        <w:t>G</w:t>
+      </w:r>
+      <w:r>
+        <w:rPr>
+          <w:rFonts w:ascii="Arial" w:eastAsia="Times New Roman" w:hAnsi="Arial" w:cs="Arial"/>
+          <w:color w:val="000000"/>
+          <w:sz w:val="32"/>
+          <w:szCs w:val="32"/>
+        </w:rPr>
+        <w:t>roup Members</w:t>
       </w:r>
     </w:p>
     <w:p>
@@ -683,16 +519,7 @@
           <w:sz w:val="22"/>
           <w:szCs w:val="22"/>
         </w:rPr>
-        <w:t xml:space="preserve">stations </w:t>
-      </w:r>
-      <w:r>
-        <w:rPr>
-          <w:rFonts w:ascii="Arial" w:eastAsia="Times New Roman" w:hAnsi="Arial" w:cs="Arial"/>
-          <w:color w:val="4472C4" w:themeColor="accent1"/>
-          <w:sz w:val="22"/>
-          <w:szCs w:val="22"/>
-        </w:rPr>
-        <w:t>in high income area</w:t>
+        <w:t>stations in high income area</w:t>
       </w:r>
       <w:r>
         <w:rPr>
@@ -710,25 +537,7 @@
           <w:sz w:val="22"/>
           <w:szCs w:val="22"/>
         </w:rPr>
-        <w:t>with h</w:t>
-      </w:r>
-      <w:r>
-        <w:rPr>
-          <w:rFonts w:ascii="Arial" w:eastAsia="Times New Roman" w:hAnsi="Arial" w:cs="Arial"/>
-          <w:color w:val="4472C4" w:themeColor="accent1"/>
-          <w:sz w:val="22"/>
-          <w:szCs w:val="22"/>
-        </w:rPr>
-        <w:t xml:space="preserve">igh volume of exits in </w:t>
-      </w:r>
-      <w:r>
-        <w:rPr>
-          <w:rFonts w:ascii="Arial" w:eastAsia="Times New Roman" w:hAnsi="Arial" w:cs="Arial"/>
-          <w:color w:val="4472C4" w:themeColor="accent1"/>
-          <w:sz w:val="22"/>
-          <w:szCs w:val="22"/>
-        </w:rPr>
-        <w:t>the evening commute hours</w:t>
+        <w:t>with high volume of exits in the evening commute hours</w:t>
       </w:r>
       <w:r>
         <w:rPr>
@@ -781,16 +590,7 @@
           <w:sz w:val="22"/>
           <w:szCs w:val="22"/>
         </w:rPr>
-        <w:t>people</w:t>
-      </w:r>
-      <w:r>
-        <w:rPr>
-          <w:rFonts w:ascii="Arial" w:eastAsia="Times New Roman" w:hAnsi="Arial" w:cs="Arial"/>
-          <w:color w:val="4472C4" w:themeColor="accent1"/>
-          <w:sz w:val="22"/>
-          <w:szCs w:val="22"/>
-        </w:rPr>
-        <w:t xml:space="preserve"> </w:t>
+        <w:t xml:space="preserve">people </w:t>
       </w:r>
       <w:r>
         <w:rPr>
@@ -938,7 +738,6 @@
           <w:sz w:val="22"/>
           <w:szCs w:val="22"/>
         </w:rPr>
-        <w:lastRenderedPageBreak/>
         <w:t>How will you address those goals? Write down the specific steps and/or analytical tools you will use for each goal.</w:t>
       </w:r>
     </w:p>
@@ -1077,6 +876,7 @@
           <w:sz w:val="22"/>
           <w:szCs w:val="22"/>
         </w:rPr>
+        <w:lastRenderedPageBreak/>
         <w:t>Explore and clean</w:t>
       </w:r>
       <w:r>
@@ -1141,25 +941,7 @@
           <w:sz w:val="22"/>
           <w:szCs w:val="22"/>
         </w:rPr>
-        <w:t>Use Python to conduct b</w:t>
-      </w:r>
-      <w:r>
-        <w:rPr>
-          <w:rFonts w:ascii="Arial" w:eastAsia="Times New Roman" w:hAnsi="Arial" w:cs="Arial"/>
-          <w:color w:val="4472C4" w:themeColor="accent1"/>
-          <w:sz w:val="22"/>
-          <w:szCs w:val="22"/>
-        </w:rPr>
-        <w:t xml:space="preserve">asic statistical analysis </w:t>
-      </w:r>
-      <w:r>
-        <w:rPr>
-          <w:rFonts w:ascii="Arial" w:eastAsia="Times New Roman" w:hAnsi="Arial" w:cs="Arial"/>
-          <w:color w:val="4472C4" w:themeColor="accent1"/>
-          <w:sz w:val="22"/>
-          <w:szCs w:val="22"/>
-        </w:rPr>
-        <w:t xml:space="preserve">including calculating subway station exit volumes </w:t>
+        <w:t xml:space="preserve">Use Python to conduct basic statistical analysis including calculating subway station exit volumes </w:t>
       </w:r>
       <w:r>
         <w:rPr>
@@ -1249,7 +1031,7 @@
         </w:rPr>
         <w:t xml:space="preserve">ources for data enrichment: </w:t>
       </w:r>
-      <w:hyperlink r:id="rId8" w:history="1">
+      <w:hyperlink r:id="rId7" w:history="1">
         <w:r>
           <w:rPr>
             <w:rStyle w:val="Hyperlink"/>
@@ -1258,17 +1040,7 @@
             <w:sz w:val="22"/>
             <w:szCs w:val="22"/>
           </w:rPr>
-          <w:t>https://data.world/datasets/mt</w:t>
-        </w:r>
-        <w:r>
-          <w:rPr>
-            <w:rStyle w:val="Hyperlink"/>
-            <w:rFonts w:ascii="Arial" w:eastAsia="Times New Roman" w:hAnsi="Arial" w:cs="Arial"/>
-            <w:color w:val="4472C4" w:themeColor="accent1"/>
-            <w:sz w:val="22"/>
-            <w:szCs w:val="22"/>
-          </w:rPr>
-          <w:t>a</w:t>
+          <w:t>https://data.world/datasets/mta</w:t>
         </w:r>
       </w:hyperlink>
     </w:p>
@@ -1475,16 +1247,7 @@
           <w:sz w:val="22"/>
           <w:szCs w:val="22"/>
         </w:rPr>
-        <w:t xml:space="preserve"> to create visualizations</w:t>
-      </w:r>
-      <w:r>
-        <w:rPr>
-          <w:rFonts w:ascii="Arial" w:eastAsia="Times New Roman" w:hAnsi="Arial" w:cs="Arial"/>
-          <w:color w:val="4472C4" w:themeColor="accent1"/>
-          <w:sz w:val="22"/>
-          <w:szCs w:val="22"/>
-        </w:rPr>
-        <w:t xml:space="preserve">. </w:t>
+        <w:t xml:space="preserve"> to create visualizations. </w:t>
       </w:r>
     </w:p>
     <w:p>
@@ -1534,7 +1297,7 @@
         </w:rPr>
         <w:t xml:space="preserve">outlined at </w:t>
       </w:r>
-      <w:hyperlink r:id="rId9" w:history="1">
+      <w:hyperlink r:id="rId8" w:history="1">
         <w:r>
           <w:rPr>
             <w:rStyle w:val="Hyperlink"/>
@@ -1921,7 +1684,6 @@
           <w:sz w:val="22"/>
           <w:szCs w:val="22"/>
         </w:rPr>
-        <w:lastRenderedPageBreak/>
         <w:t>How will you share what you’re working on? (</w:t>
       </w:r>
       <w:proofErr w:type="gramStart"/>
@@ -2011,7 +1773,7 @@
         </w:rPr>
         <w:t xml:space="preserve">: </w:t>
       </w:r>
-      <w:hyperlink r:id="rId10" w:history="1">
+      <w:hyperlink r:id="rId9" w:history="1">
         <w:r>
           <w:rPr>
             <w:rStyle w:val="Hyperlink"/>
@@ -2050,7 +1812,25 @@
           <w:sz w:val="22"/>
           <w:szCs w:val="22"/>
         </w:rPr>
-        <w:t xml:space="preserve">Will discuss </w:t>
+        <w:t>W</w:t>
+      </w:r>
+      <w:r>
+        <w:rPr>
+          <w:rFonts w:ascii="Arial" w:eastAsia="Times New Roman" w:hAnsi="Arial" w:cs="Arial"/>
+          <w:color w:val="4472C4" w:themeColor="accent1"/>
+          <w:sz w:val="22"/>
+          <w:szCs w:val="22"/>
+        </w:rPr>
+        <w:t>e w</w:t>
+      </w:r>
+      <w:r>
+        <w:rPr>
+          <w:rFonts w:ascii="Arial" w:eastAsia="Times New Roman" w:hAnsi="Arial" w:cs="Arial"/>
+          <w:color w:val="4472C4" w:themeColor="accent1"/>
+          <w:sz w:val="22"/>
+          <w:szCs w:val="22"/>
+        </w:rPr>
+        <w:t xml:space="preserve">ill discuss </w:t>
       </w:r>
       <w:r>
         <w:rPr>
@@ -2091,17 +1871,6 @@
     </w:p>
     <w:p>
       <w:pPr>
-        <w:spacing w:after="240"/>
-        <w:rPr>
-          <w:rFonts w:ascii="Arial" w:eastAsia="Times New Roman" w:hAnsi="Arial" w:cs="Arial"/>
-          <w:color w:val="4472C4" w:themeColor="accent1"/>
-          <w:sz w:val="22"/>
-          <w:szCs w:val="22"/>
-        </w:rPr>
-      </w:pPr>
-    </w:p>
-    <w:p>
-      <w:pPr>
         <w:rPr>
           <w:rFonts w:ascii="Arial" w:eastAsia="Times New Roman" w:hAnsi="Arial" w:cs="Arial"/>
           <w:color w:val="000000"/>
@@ -2116,6 +1885,7 @@
           <w:sz w:val="22"/>
           <w:szCs w:val="22"/>
         </w:rPr>
+        <w:lastRenderedPageBreak/>
         <w:t>Look above at what you designated as the steps of the project. Who will be responsible for which steps or tasks? How will you divide up your work? </w:t>
       </w:r>
     </w:p>
@@ -2297,16 +2067,7 @@
                 <w:sz w:val="22"/>
                 <w:szCs w:val="22"/>
               </w:rPr>
-              <w:t>Obtain MTA data for last two weeks in May and first two weeks in June for both 2018 and 2019 and save files to GitHub repositor</w:t>
-            </w:r>
-            <w:r>
-              <w:rPr>
-                <w:rFonts w:ascii="Arial" w:eastAsia="Times New Roman" w:hAnsi="Arial" w:cs="Arial"/>
-                <w:color w:val="4472C4" w:themeColor="accent1"/>
-                <w:sz w:val="22"/>
-                <w:szCs w:val="22"/>
-              </w:rPr>
-              <w:t>y</w:t>
+              <w:t>Obtain MTA data for last two weeks in May and first two weeks in June for both 2018 and 2019 and save files to GitHub repository</w:t>
             </w:r>
           </w:p>
         </w:tc>
@@ -2360,7 +2121,7 @@
                 <w:sz w:val="22"/>
                 <w:szCs w:val="22"/>
               </w:rPr>
-              <w:t xml:space="preserve">Find </w:t>
+              <w:t xml:space="preserve">Find and share MTA </w:t>
             </w:r>
             <w:r>
               <w:rPr>
@@ -2369,7 +2130,7 @@
                 <w:sz w:val="22"/>
                 <w:szCs w:val="22"/>
               </w:rPr>
-              <w:t xml:space="preserve">and share </w:t>
+              <w:t>d</w:t>
             </w:r>
             <w:r>
               <w:rPr>
@@ -2378,7 +2139,25 @@
                 <w:sz w:val="22"/>
                 <w:szCs w:val="22"/>
               </w:rPr>
-              <w:t>MTA Data Dictionary</w:t>
+              <w:t xml:space="preserve">ata </w:t>
+            </w:r>
+            <w:r>
+              <w:rPr>
+                <w:rFonts w:ascii="Arial" w:eastAsia="Times New Roman" w:hAnsi="Arial" w:cs="Arial"/>
+                <w:color w:val="4472C4" w:themeColor="accent1"/>
+                <w:sz w:val="22"/>
+                <w:szCs w:val="22"/>
+              </w:rPr>
+              <w:t>d</w:t>
+            </w:r>
+            <w:r>
+              <w:rPr>
+                <w:rFonts w:ascii="Arial" w:eastAsia="Times New Roman" w:hAnsi="Arial" w:cs="Arial"/>
+                <w:color w:val="4472C4" w:themeColor="accent1"/>
+                <w:sz w:val="22"/>
+                <w:szCs w:val="22"/>
+              </w:rPr>
+              <w:t>ictionary</w:t>
             </w:r>
           </w:p>
         </w:tc>
@@ -2540,34 +2319,7 @@
                 <w:sz w:val="22"/>
                 <w:szCs w:val="22"/>
               </w:rPr>
-              <w:t>Identify stations near</w:t>
-            </w:r>
-            <w:r>
-              <w:rPr>
-                <w:rFonts w:ascii="Arial" w:eastAsia="Times New Roman" w:hAnsi="Arial" w:cs="Arial"/>
-                <w:color w:val="4472C4" w:themeColor="accent1"/>
-                <w:sz w:val="22"/>
-                <w:szCs w:val="22"/>
-              </w:rPr>
-              <w:t xml:space="preserve"> </w:t>
-            </w:r>
-            <w:r>
-              <w:rPr>
-                <w:rFonts w:ascii="Arial" w:eastAsia="Times New Roman" w:hAnsi="Arial" w:cs="Arial"/>
-                <w:color w:val="4472C4" w:themeColor="accent1"/>
-                <w:sz w:val="22"/>
-                <w:szCs w:val="22"/>
-              </w:rPr>
-              <w:t>tech</w:t>
-            </w:r>
-            <w:r>
-              <w:rPr>
-                <w:rFonts w:ascii="Arial" w:eastAsia="Times New Roman" w:hAnsi="Arial" w:cs="Arial"/>
-                <w:color w:val="4472C4" w:themeColor="accent1"/>
-                <w:sz w:val="22"/>
-                <w:szCs w:val="22"/>
-              </w:rPr>
-              <w:t xml:space="preserve"> businesses and universities</w:t>
+              <w:t>Identify stations near tech businesses and universities</w:t>
             </w:r>
           </w:p>
         </w:tc>
@@ -2619,16 +2371,7 @@
                 <w:sz w:val="22"/>
                 <w:szCs w:val="22"/>
               </w:rPr>
-              <w:t xml:space="preserve">Review MTA data </w:t>
-            </w:r>
-            <w:r>
-              <w:rPr>
-                <w:rFonts w:ascii="Arial" w:eastAsia="Times New Roman" w:hAnsi="Arial" w:cs="Arial"/>
-                <w:color w:val="4472C4" w:themeColor="accent1"/>
-                <w:sz w:val="22"/>
-                <w:szCs w:val="22"/>
-              </w:rPr>
-              <w:t xml:space="preserve">to understand fields, contents, and identify any cleaning needed </w:t>
+              <w:t xml:space="preserve">Review MTA data to understand fields, contents, and identify any cleaning needed </w:t>
             </w:r>
           </w:p>
         </w:tc>
@@ -2786,25 +2529,7 @@
                 <w:sz w:val="22"/>
                 <w:szCs w:val="22"/>
               </w:rPr>
-              <w:t>Divide presentation sections responsibilities and p</w:t>
-            </w:r>
-            <w:r>
-              <w:rPr>
-                <w:rFonts w:ascii="Arial" w:eastAsia="Times New Roman" w:hAnsi="Arial" w:cs="Arial"/>
-                <w:color w:val="4472C4" w:themeColor="accent1"/>
-                <w:sz w:val="22"/>
-                <w:szCs w:val="22"/>
-              </w:rPr>
-              <w:t xml:space="preserve">repare </w:t>
-            </w:r>
-            <w:r>
-              <w:rPr>
-                <w:rFonts w:ascii="Arial" w:eastAsia="Times New Roman" w:hAnsi="Arial" w:cs="Arial"/>
-                <w:color w:val="4472C4" w:themeColor="accent1"/>
-                <w:sz w:val="22"/>
-                <w:szCs w:val="22"/>
-              </w:rPr>
-              <w:t>slides for own section</w:t>
+              <w:t>Divide presentation sections responsibilities and prepare slides for own section</w:t>
             </w:r>
           </w:p>
         </w:tc>
@@ -2867,25 +2592,7 @@
                 <w:sz w:val="22"/>
                 <w:szCs w:val="22"/>
               </w:rPr>
-              <w:t>: Create visualization</w:t>
-            </w:r>
-            <w:r>
-              <w:rPr>
-                <w:rFonts w:ascii="Arial" w:eastAsia="Times New Roman" w:hAnsi="Arial" w:cs="Arial"/>
-                <w:color w:val="4472C4" w:themeColor="accent1"/>
-                <w:sz w:val="22"/>
-                <w:szCs w:val="22"/>
-              </w:rPr>
-              <w:t>(s)</w:t>
-            </w:r>
-            <w:r>
-              <w:rPr>
-                <w:rFonts w:ascii="Arial" w:eastAsia="Times New Roman" w:hAnsi="Arial" w:cs="Arial"/>
-                <w:color w:val="4472C4" w:themeColor="accent1"/>
-                <w:sz w:val="22"/>
-                <w:szCs w:val="22"/>
-              </w:rPr>
-              <w:t xml:space="preserve"> in </w:t>
+              <w:t xml:space="preserve">: Create visualization(s) in </w:t>
             </w:r>
             <w:proofErr w:type="spellStart"/>
             <w:r>
@@ -2950,259 +2657,330 @@
     </w:p>
     <w:p>
       <w:pPr>
+        <w:rPr>
+          <w:rFonts w:ascii="Times New Roman" w:eastAsia="Times New Roman" w:hAnsi="Times New Roman" w:cs="Times New Roman"/>
+        </w:rPr>
+      </w:pPr>
+      <w:r>
+        <w:rPr>
+          <w:rFonts w:ascii="Arial" w:eastAsia="Times New Roman" w:hAnsi="Arial" w:cs="Arial"/>
+          <w:color w:val="000000"/>
+          <w:sz w:val="22"/>
+          <w:szCs w:val="22"/>
+        </w:rPr>
+        <w:t>When should each task be completed?</w:t>
+      </w:r>
+    </w:p>
+    <w:p>
+      <w:pPr>
+        <w:rPr>
+          <w:rFonts w:ascii="Times New Roman" w:eastAsia="Times New Roman" w:hAnsi="Times New Roman" w:cs="Times New Roman"/>
+        </w:rPr>
+      </w:pPr>
+    </w:p>
+    <w:p>
+      <w:pPr>
+        <w:rPr>
+          <w:rFonts w:ascii="Arial" w:eastAsia="Times New Roman" w:hAnsi="Arial" w:cs="Arial"/>
+          <w:color w:val="4472C4" w:themeColor="accent1"/>
+          <w:sz w:val="22"/>
+          <w:szCs w:val="22"/>
+        </w:rPr>
+      </w:pPr>
+      <w:r>
+        <w:rPr>
+          <w:rFonts w:ascii="Arial" w:eastAsia="Times New Roman" w:hAnsi="Arial" w:cs="Arial"/>
+          <w:color w:val="4472C4" w:themeColor="accent1"/>
+          <w:sz w:val="22"/>
+          <w:szCs w:val="22"/>
+        </w:rPr>
+        <w:t>MON-TUES</w:t>
+      </w:r>
+      <w:r>
+        <w:rPr>
+          <w:rFonts w:ascii="Arial" w:eastAsia="Times New Roman" w:hAnsi="Arial" w:cs="Arial"/>
+          <w:color w:val="4472C4" w:themeColor="accent1"/>
+          <w:sz w:val="22"/>
+          <w:szCs w:val="22"/>
+        </w:rPr>
+        <w:t xml:space="preserve">: </w:t>
+      </w:r>
+      <w:r>
+        <w:rPr>
+          <w:rFonts w:ascii="Arial" w:eastAsia="Times New Roman" w:hAnsi="Arial" w:cs="Arial"/>
+          <w:color w:val="4472C4" w:themeColor="accent1"/>
+          <w:sz w:val="22"/>
+          <w:szCs w:val="22"/>
+        </w:rPr>
+        <w:t xml:space="preserve">Data </w:t>
+      </w:r>
+      <w:r>
+        <w:rPr>
+          <w:rFonts w:ascii="Arial" w:eastAsia="Times New Roman" w:hAnsi="Arial" w:cs="Arial"/>
+          <w:color w:val="4472C4" w:themeColor="accent1"/>
+          <w:sz w:val="22"/>
+          <w:szCs w:val="22"/>
+        </w:rPr>
+        <w:t>exploration, cleaning</w:t>
+      </w:r>
+      <w:r>
+        <w:rPr>
+          <w:rFonts w:ascii="Arial" w:eastAsia="Times New Roman" w:hAnsi="Arial" w:cs="Arial"/>
+          <w:color w:val="4472C4" w:themeColor="accent1"/>
+          <w:sz w:val="22"/>
+          <w:szCs w:val="22"/>
+        </w:rPr>
+        <w:t>, discussing our notes and ideas for analysis and visualizations</w:t>
+      </w:r>
+      <w:r>
+        <w:rPr>
+          <w:rFonts w:ascii="Arial" w:eastAsia="Times New Roman" w:hAnsi="Arial" w:cs="Arial"/>
+          <w:color w:val="4472C4" w:themeColor="accent1"/>
+          <w:sz w:val="22"/>
+          <w:szCs w:val="22"/>
+        </w:rPr>
+        <w:t>.</w:t>
+      </w:r>
+    </w:p>
+    <w:p>
+      <w:pPr>
+        <w:rPr>
+          <w:rFonts w:ascii="Arial" w:eastAsia="Times New Roman" w:hAnsi="Arial" w:cs="Arial"/>
+          <w:sz w:val="22"/>
+          <w:szCs w:val="22"/>
+        </w:rPr>
+      </w:pPr>
+    </w:p>
+    <w:p>
+      <w:pPr>
         <w:spacing w:after="240"/>
         <w:rPr>
-          <w:rFonts w:ascii="Times New Roman" w:eastAsia="Times New Roman" w:hAnsi="Times New Roman" w:cs="Times New Roman"/>
-          <w:b/>
-          <w:bCs/>
-        </w:rPr>
-      </w:pPr>
-    </w:p>
-    <w:p>
-      <w:pPr>
-        <w:rPr>
-          <w:rFonts w:ascii="Times New Roman" w:eastAsia="Times New Roman" w:hAnsi="Times New Roman" w:cs="Times New Roman"/>
-        </w:rPr>
-      </w:pPr>
-      <w:r>
+          <w:rFonts w:ascii="Arial" w:eastAsia="Times New Roman" w:hAnsi="Arial" w:cs="Arial"/>
+          <w:color w:val="4472C4" w:themeColor="accent1"/>
+          <w:sz w:val="22"/>
+          <w:szCs w:val="22"/>
+        </w:rPr>
+      </w:pPr>
+      <w:r>
+        <w:rPr>
+          <w:rFonts w:ascii="Arial" w:eastAsia="Times New Roman" w:hAnsi="Arial" w:cs="Arial"/>
+          <w:color w:val="4472C4" w:themeColor="accent1"/>
+          <w:sz w:val="22"/>
+          <w:szCs w:val="22"/>
+        </w:rPr>
+        <w:t>WED</w:t>
+      </w:r>
+      <w:r>
+        <w:rPr>
+          <w:rFonts w:ascii="Arial" w:eastAsia="Times New Roman" w:hAnsi="Arial" w:cs="Arial"/>
+          <w:color w:val="4472C4" w:themeColor="accent1"/>
+          <w:sz w:val="22"/>
+          <w:szCs w:val="22"/>
+        </w:rPr>
+        <w:t>:</w:t>
+      </w:r>
+      <w:r>
+        <w:rPr>
+          <w:rFonts w:ascii="Arial" w:eastAsia="Times New Roman" w:hAnsi="Arial" w:cs="Arial"/>
+          <w:color w:val="4472C4" w:themeColor="accent1"/>
+          <w:sz w:val="22"/>
+          <w:szCs w:val="22"/>
+        </w:rPr>
+        <w:t xml:space="preserve"> </w:t>
+      </w:r>
+      <w:r>
+        <w:rPr>
+          <w:rFonts w:ascii="Arial" w:eastAsia="Times New Roman" w:hAnsi="Arial" w:cs="Arial"/>
+          <w:color w:val="4472C4" w:themeColor="accent1"/>
+          <w:sz w:val="22"/>
+          <w:szCs w:val="22"/>
+        </w:rPr>
+        <w:t>C</w:t>
+      </w:r>
+      <w:r>
+        <w:rPr>
+          <w:rFonts w:ascii="Arial" w:eastAsia="Times New Roman" w:hAnsi="Arial" w:cs="Arial"/>
+          <w:color w:val="4472C4" w:themeColor="accent1"/>
+          <w:sz w:val="22"/>
+          <w:szCs w:val="22"/>
+        </w:rPr>
+        <w:t xml:space="preserve">onduct </w:t>
+      </w:r>
+      <w:r>
+        <w:rPr>
+          <w:rFonts w:ascii="Arial" w:eastAsia="Times New Roman" w:hAnsi="Arial" w:cs="Arial"/>
+          <w:color w:val="4472C4" w:themeColor="accent1"/>
+          <w:sz w:val="22"/>
+          <w:szCs w:val="22"/>
+        </w:rPr>
+        <w:t>analysis and creat</w:t>
+      </w:r>
+      <w:r>
+        <w:rPr>
+          <w:rFonts w:ascii="Arial" w:eastAsia="Times New Roman" w:hAnsi="Arial" w:cs="Arial"/>
+          <w:color w:val="4472C4" w:themeColor="accent1"/>
+          <w:sz w:val="22"/>
+          <w:szCs w:val="22"/>
+        </w:rPr>
+        <w:t>e</w:t>
+      </w:r>
+      <w:r>
+        <w:rPr>
+          <w:rFonts w:ascii="Arial" w:eastAsia="Times New Roman" w:hAnsi="Arial" w:cs="Arial"/>
+          <w:color w:val="4472C4" w:themeColor="accent1"/>
+          <w:sz w:val="22"/>
+          <w:szCs w:val="22"/>
+        </w:rPr>
+        <w:t xml:space="preserve"> visualizations</w:t>
+      </w:r>
+      <w:r>
+        <w:rPr>
+          <w:rFonts w:ascii="Arial" w:eastAsia="Times New Roman" w:hAnsi="Arial" w:cs="Arial"/>
+          <w:color w:val="4472C4" w:themeColor="accent1"/>
+          <w:sz w:val="22"/>
+          <w:szCs w:val="22"/>
+        </w:rPr>
+        <w:t>.</w:t>
+      </w:r>
+    </w:p>
+    <w:p>
+      <w:pPr>
+        <w:spacing w:after="240"/>
+        <w:rPr>
+          <w:rFonts w:ascii="Arial" w:eastAsia="Times New Roman" w:hAnsi="Arial" w:cs="Arial"/>
+          <w:color w:val="4472C4" w:themeColor="accent1"/>
+          <w:sz w:val="22"/>
+          <w:szCs w:val="22"/>
+        </w:rPr>
+      </w:pPr>
+      <w:r>
+        <w:rPr>
+          <w:rFonts w:ascii="Arial" w:eastAsia="Times New Roman" w:hAnsi="Arial" w:cs="Arial"/>
+          <w:color w:val="4472C4" w:themeColor="accent1"/>
+          <w:sz w:val="22"/>
+          <w:szCs w:val="22"/>
+        </w:rPr>
+        <w:t>THURS</w:t>
+      </w:r>
+      <w:r>
+        <w:rPr>
+          <w:rFonts w:ascii="Arial" w:eastAsia="Times New Roman" w:hAnsi="Arial" w:cs="Arial"/>
+          <w:color w:val="4472C4" w:themeColor="accent1"/>
+          <w:sz w:val="22"/>
+          <w:szCs w:val="22"/>
+        </w:rPr>
+        <w:t xml:space="preserve">: Create and </w:t>
+      </w:r>
+      <w:r>
+        <w:rPr>
+          <w:rFonts w:ascii="Arial" w:eastAsia="Times New Roman" w:hAnsi="Arial" w:cs="Arial"/>
+          <w:color w:val="4472C4" w:themeColor="accent1"/>
+          <w:sz w:val="22"/>
+          <w:szCs w:val="22"/>
+        </w:rPr>
+        <w:t>compile presentation</w:t>
+      </w:r>
+      <w:r>
+        <w:rPr>
+          <w:rFonts w:ascii="Arial" w:eastAsia="Times New Roman" w:hAnsi="Arial" w:cs="Arial"/>
+          <w:color w:val="4472C4" w:themeColor="accent1"/>
+          <w:sz w:val="22"/>
+          <w:szCs w:val="22"/>
+        </w:rPr>
+        <w:t xml:space="preserve"> slides</w:t>
+      </w:r>
+      <w:r>
+        <w:rPr>
+          <w:rFonts w:ascii="Arial" w:eastAsia="Times New Roman" w:hAnsi="Arial" w:cs="Arial"/>
+          <w:color w:val="4472C4" w:themeColor="accent1"/>
+          <w:sz w:val="22"/>
+          <w:szCs w:val="22"/>
+        </w:rPr>
+        <w:t>. P</w:t>
+      </w:r>
+      <w:r>
+        <w:rPr>
+          <w:rFonts w:ascii="Arial" w:eastAsia="Times New Roman" w:hAnsi="Arial" w:cs="Arial"/>
+          <w:color w:val="4472C4" w:themeColor="accent1"/>
+          <w:sz w:val="22"/>
+          <w:szCs w:val="22"/>
+        </w:rPr>
+        <w:t>ractice presentation</w:t>
+      </w:r>
+      <w:r>
+        <w:rPr>
+          <w:rFonts w:ascii="Arial" w:eastAsia="Times New Roman" w:hAnsi="Arial" w:cs="Arial"/>
+          <w:color w:val="4472C4" w:themeColor="accent1"/>
+          <w:sz w:val="22"/>
+          <w:szCs w:val="22"/>
+        </w:rPr>
+        <w:t>.</w:t>
+      </w:r>
+    </w:p>
+    <w:p>
+      <w:pPr>
+        <w:spacing w:after="240"/>
+        <w:rPr>
+          <w:rFonts w:ascii="Arial" w:eastAsia="Times New Roman" w:hAnsi="Arial" w:cs="Arial"/>
+          <w:color w:val="4472C4" w:themeColor="accent1"/>
+          <w:sz w:val="22"/>
+          <w:szCs w:val="22"/>
+        </w:rPr>
+      </w:pPr>
+      <w:r>
+        <w:rPr>
+          <w:rFonts w:ascii="Arial" w:eastAsia="Times New Roman" w:hAnsi="Arial" w:cs="Arial"/>
+          <w:color w:val="4472C4" w:themeColor="accent1"/>
+          <w:sz w:val="22"/>
+          <w:szCs w:val="22"/>
+        </w:rPr>
+        <w:t>FRI</w:t>
+      </w:r>
+      <w:r>
+        <w:rPr>
+          <w:rFonts w:ascii="Arial" w:eastAsia="Times New Roman" w:hAnsi="Arial" w:cs="Arial"/>
+          <w:color w:val="4472C4" w:themeColor="accent1"/>
+          <w:sz w:val="22"/>
+          <w:szCs w:val="22"/>
+        </w:rPr>
+        <w:t>: P</w:t>
+      </w:r>
+      <w:r>
+        <w:rPr>
+          <w:rFonts w:ascii="Arial" w:eastAsia="Times New Roman" w:hAnsi="Arial" w:cs="Arial"/>
+          <w:color w:val="4472C4" w:themeColor="accent1"/>
+          <w:sz w:val="22"/>
+          <w:szCs w:val="22"/>
+        </w:rPr>
+        <w:t>ractice presentation in the morning</w:t>
+      </w:r>
+      <w:r>
+        <w:rPr>
+          <w:rFonts w:ascii="Arial" w:eastAsia="Times New Roman" w:hAnsi="Arial" w:cs="Arial"/>
+          <w:color w:val="4472C4" w:themeColor="accent1"/>
+          <w:sz w:val="22"/>
+          <w:szCs w:val="22"/>
+        </w:rPr>
+        <w:t>.</w:t>
+      </w:r>
+    </w:p>
+    <w:p>
+      <w:pPr>
         <w:rPr>
           <w:rFonts w:ascii="Arial" w:eastAsia="Times New Roman" w:hAnsi="Arial" w:cs="Arial"/>
           <w:color w:val="000000"/>
           <w:sz w:val="22"/>
           <w:szCs w:val="22"/>
         </w:rPr>
+      </w:pPr>
+      <w:r>
+        <w:rPr>
+          <w:rFonts w:ascii="Arial" w:eastAsia="Times New Roman" w:hAnsi="Arial" w:cs="Arial"/>
+          <w:color w:val="000000"/>
+          <w:sz w:val="22"/>
+          <w:szCs w:val="22"/>
+        </w:rPr>
         <w:lastRenderedPageBreak/>
-        <w:t>When should each task be completed?</w:t>
-      </w:r>
-    </w:p>
-    <w:p>
-      <w:pPr>
-        <w:rPr>
-          <w:rFonts w:ascii="Times New Roman" w:eastAsia="Times New Roman" w:hAnsi="Times New Roman" w:cs="Times New Roman"/>
-        </w:rPr>
-      </w:pPr>
-    </w:p>
-    <w:p>
-      <w:pPr>
-        <w:rPr>
-          <w:rFonts w:ascii="Arial" w:eastAsia="Times New Roman" w:hAnsi="Arial" w:cs="Arial"/>
-          <w:color w:val="4472C4" w:themeColor="accent1"/>
-          <w:sz w:val="22"/>
-          <w:szCs w:val="22"/>
-        </w:rPr>
-      </w:pPr>
-      <w:r>
-        <w:rPr>
-          <w:rFonts w:ascii="Arial" w:eastAsia="Times New Roman" w:hAnsi="Arial" w:cs="Arial"/>
-          <w:color w:val="4472C4" w:themeColor="accent1"/>
-          <w:sz w:val="22"/>
-          <w:szCs w:val="22"/>
-        </w:rPr>
-        <w:t>MON-TUES</w:t>
-      </w:r>
-      <w:r>
-        <w:rPr>
-          <w:rFonts w:ascii="Arial" w:eastAsia="Times New Roman" w:hAnsi="Arial" w:cs="Arial"/>
-          <w:color w:val="4472C4" w:themeColor="accent1"/>
-          <w:sz w:val="22"/>
-          <w:szCs w:val="22"/>
-        </w:rPr>
-        <w:t xml:space="preserve">, Data </w:t>
-      </w:r>
-      <w:r>
-        <w:rPr>
-          <w:rFonts w:ascii="Arial" w:eastAsia="Times New Roman" w:hAnsi="Arial" w:cs="Arial"/>
-          <w:color w:val="4472C4" w:themeColor="accent1"/>
-          <w:sz w:val="22"/>
-          <w:szCs w:val="22"/>
-        </w:rPr>
-        <w:t>exploration, cleaning</w:t>
-      </w:r>
-      <w:r>
-        <w:rPr>
-          <w:rFonts w:ascii="Arial" w:eastAsia="Times New Roman" w:hAnsi="Arial" w:cs="Arial"/>
-          <w:color w:val="4472C4" w:themeColor="accent1"/>
-          <w:sz w:val="22"/>
-          <w:szCs w:val="22"/>
-        </w:rPr>
-        <w:t>, discussing our notes and ideas for analysis and visualizations</w:t>
-      </w:r>
-    </w:p>
-    <w:p>
-      <w:pPr>
-        <w:rPr>
-          <w:rFonts w:ascii="Arial" w:eastAsia="Times New Roman" w:hAnsi="Arial" w:cs="Arial"/>
-          <w:sz w:val="22"/>
-          <w:szCs w:val="22"/>
-        </w:rPr>
-      </w:pPr>
-    </w:p>
-    <w:p>
-      <w:pPr>
-        <w:spacing w:after="240"/>
-        <w:rPr>
-          <w:rFonts w:ascii="Arial" w:eastAsia="Times New Roman" w:hAnsi="Arial" w:cs="Arial"/>
-          <w:color w:val="4472C4" w:themeColor="accent1"/>
-          <w:sz w:val="22"/>
-          <w:szCs w:val="22"/>
-        </w:rPr>
-      </w:pPr>
-      <w:r>
-        <w:rPr>
-          <w:rFonts w:ascii="Arial" w:eastAsia="Times New Roman" w:hAnsi="Arial" w:cs="Arial"/>
-          <w:color w:val="4472C4" w:themeColor="accent1"/>
-          <w:sz w:val="22"/>
-          <w:szCs w:val="22"/>
-        </w:rPr>
-        <w:t>WED</w:t>
-      </w:r>
-      <w:r>
-        <w:rPr>
-          <w:rFonts w:ascii="Arial" w:eastAsia="Times New Roman" w:hAnsi="Arial" w:cs="Arial"/>
-          <w:color w:val="4472C4" w:themeColor="accent1"/>
-          <w:sz w:val="22"/>
-          <w:szCs w:val="22"/>
-        </w:rPr>
-        <w:t xml:space="preserve">, conduct </w:t>
-      </w:r>
-      <w:r>
-        <w:rPr>
-          <w:rFonts w:ascii="Arial" w:eastAsia="Times New Roman" w:hAnsi="Arial" w:cs="Arial"/>
-          <w:color w:val="4472C4" w:themeColor="accent1"/>
-          <w:sz w:val="22"/>
-          <w:szCs w:val="22"/>
-        </w:rPr>
-        <w:t>analysis and creat</w:t>
-      </w:r>
-      <w:r>
-        <w:rPr>
-          <w:rFonts w:ascii="Arial" w:eastAsia="Times New Roman" w:hAnsi="Arial" w:cs="Arial"/>
-          <w:color w:val="4472C4" w:themeColor="accent1"/>
-          <w:sz w:val="22"/>
-          <w:szCs w:val="22"/>
-        </w:rPr>
-        <w:t>e</w:t>
-      </w:r>
-      <w:r>
-        <w:rPr>
-          <w:rFonts w:ascii="Arial" w:eastAsia="Times New Roman" w:hAnsi="Arial" w:cs="Arial"/>
-          <w:color w:val="4472C4" w:themeColor="accent1"/>
-          <w:sz w:val="22"/>
-          <w:szCs w:val="22"/>
-        </w:rPr>
-        <w:t xml:space="preserve"> visualizations</w:t>
-      </w:r>
-    </w:p>
-    <w:p>
-      <w:pPr>
-        <w:spacing w:after="240"/>
-        <w:rPr>
-          <w:rFonts w:ascii="Arial" w:eastAsia="Times New Roman" w:hAnsi="Arial" w:cs="Arial"/>
-          <w:color w:val="4472C4" w:themeColor="accent1"/>
-          <w:sz w:val="22"/>
-          <w:szCs w:val="22"/>
-        </w:rPr>
-      </w:pPr>
-      <w:r>
-        <w:rPr>
-          <w:rFonts w:ascii="Arial" w:eastAsia="Times New Roman" w:hAnsi="Arial" w:cs="Arial"/>
-          <w:color w:val="4472C4" w:themeColor="accent1"/>
-          <w:sz w:val="22"/>
-          <w:szCs w:val="22"/>
-        </w:rPr>
-        <w:t>THURS</w:t>
-      </w:r>
-      <w:r>
-        <w:rPr>
-          <w:rFonts w:ascii="Arial" w:eastAsia="Times New Roman" w:hAnsi="Arial" w:cs="Arial"/>
-          <w:color w:val="4472C4" w:themeColor="accent1"/>
-          <w:sz w:val="22"/>
-          <w:szCs w:val="22"/>
-        </w:rPr>
-        <w:t xml:space="preserve">, </w:t>
-      </w:r>
-      <w:r>
-        <w:rPr>
-          <w:rFonts w:ascii="Arial" w:eastAsia="Times New Roman" w:hAnsi="Arial" w:cs="Arial"/>
-          <w:color w:val="4472C4" w:themeColor="accent1"/>
-          <w:sz w:val="22"/>
-          <w:szCs w:val="22"/>
-        </w:rPr>
-        <w:t>compile presentation</w:t>
-      </w:r>
-      <w:r>
-        <w:rPr>
-          <w:rFonts w:ascii="Arial" w:eastAsia="Times New Roman" w:hAnsi="Arial" w:cs="Arial"/>
-          <w:color w:val="4472C4" w:themeColor="accent1"/>
-          <w:sz w:val="22"/>
-          <w:szCs w:val="22"/>
-        </w:rPr>
-        <w:t xml:space="preserve"> slides and </w:t>
-      </w:r>
-      <w:r>
-        <w:rPr>
-          <w:rFonts w:ascii="Arial" w:eastAsia="Times New Roman" w:hAnsi="Arial" w:cs="Arial"/>
-          <w:color w:val="4472C4" w:themeColor="accent1"/>
-          <w:sz w:val="22"/>
-          <w:szCs w:val="22"/>
-        </w:rPr>
-        <w:t>practice presentation</w:t>
-      </w:r>
-    </w:p>
-    <w:p>
-      <w:pPr>
-        <w:spacing w:after="240"/>
-        <w:rPr>
-          <w:rFonts w:ascii="Arial" w:eastAsia="Times New Roman" w:hAnsi="Arial" w:cs="Arial"/>
-          <w:color w:val="4472C4" w:themeColor="accent1"/>
-          <w:sz w:val="22"/>
-          <w:szCs w:val="22"/>
-        </w:rPr>
-      </w:pPr>
-      <w:r>
-        <w:rPr>
-          <w:rFonts w:ascii="Arial" w:eastAsia="Times New Roman" w:hAnsi="Arial" w:cs="Arial"/>
-          <w:color w:val="4472C4" w:themeColor="accent1"/>
-          <w:sz w:val="22"/>
-          <w:szCs w:val="22"/>
-        </w:rPr>
-        <w:t>FRI</w:t>
-      </w:r>
-      <w:r>
-        <w:rPr>
-          <w:rFonts w:ascii="Arial" w:eastAsia="Times New Roman" w:hAnsi="Arial" w:cs="Arial"/>
-          <w:color w:val="4472C4" w:themeColor="accent1"/>
-          <w:sz w:val="22"/>
-          <w:szCs w:val="22"/>
-        </w:rPr>
-        <w:t xml:space="preserve">, </w:t>
-      </w:r>
-      <w:r>
-        <w:rPr>
-          <w:rFonts w:ascii="Arial" w:eastAsia="Times New Roman" w:hAnsi="Arial" w:cs="Arial"/>
-          <w:color w:val="4472C4" w:themeColor="accent1"/>
-          <w:sz w:val="22"/>
-          <w:szCs w:val="22"/>
-        </w:rPr>
-        <w:t>practice presentation in the morning</w:t>
-      </w:r>
-    </w:p>
-    <w:p>
-      <w:pPr>
-        <w:rPr>
-          <w:rFonts w:ascii="Arial" w:eastAsia="Times New Roman" w:hAnsi="Arial" w:cs="Arial"/>
-          <w:color w:val="000000"/>
-          <w:sz w:val="22"/>
-          <w:szCs w:val="22"/>
-        </w:rPr>
-      </w:pPr>
-      <w:r>
-        <w:rPr>
-          <w:rFonts w:ascii="Arial" w:eastAsia="Times New Roman" w:hAnsi="Arial" w:cs="Arial"/>
-          <w:color w:val="000000"/>
-          <w:sz w:val="22"/>
-          <w:szCs w:val="22"/>
-        </w:rPr>
         <w:t>Establish group norms. Are there any ground rules you should all follow? How will you fruitfully address any conflict that might arise?</w:t>
       </w:r>
     </w:p>
@@ -3347,8 +3125,8 @@
     </w:p>
     <w:p/>
     <w:sectPr>
-      <w:footerReference w:type="even" r:id="rId11"/>
-      <w:footerReference w:type="default" r:id="rId12"/>
+      <w:footerReference w:type="even" r:id="rId10"/>
+      <w:footerReference w:type="default" r:id="rId11"/>
       <w:pgSz w:w="12240" w:h="15840"/>
       <w:pgMar w:top="1440" w:right="1440" w:bottom="1440" w:left="1440" w:header="720" w:footer="720" w:gutter="0"/>
       <w:cols w:space="720"/>
@@ -3390,6 +3168,11 @@
         <w:docPartUnique/>
       </w:docPartObj>
     </w:sdtPr>
+    <w:sdtEndPr>
+      <w:rPr>
+        <w:rStyle w:val="PageNumber"/>
+      </w:rPr>
+    </w:sdtEndPr>
     <w:sdtContent>
       <w:p>
         <w:pPr>

</xml_diff>